<commit_message>
Updating READ ME files
</commit_message>
<xml_diff>
--- a/READ ME.docx
+++ b/READ ME.docx
@@ -62,20 +62,24 @@
       <w:pPr>
         <w:pStyle w:val="ListParagraph"/>
         <w:numPr>
+          <w:ilvl w:val="1"/>
+          <w:numId w:val="1"/>
+        </w:numPr>
+      </w:pPr>
+      <w:r>
+        <w:t>Sample plots for the two events</w:t>
+      </w:r>
+    </w:p>
+    <w:p>
+      <w:pPr>
+        <w:pStyle w:val="ListParagraph"/>
+        <w:numPr>
           <w:ilvl w:val="0"/>
           <w:numId w:val="1"/>
         </w:numPr>
       </w:pPr>
       <w:r>
-        <w:t xml:space="preserve">Enhanced IEEE 39-Bus </w:t>
-      </w:r>
-      <w:proofErr w:type="spellStart"/>
-      <w:r>
-        <w:t>System_Single</w:t>
-      </w:r>
-      <w:proofErr w:type="spellEnd"/>
-      <w:r>
-        <w:t xml:space="preserve"> IBR</w:t>
+        <w:t>Enhanced IEEE 39-Bus System_Single IBR</w:t>
       </w:r>
     </w:p>
     <w:p>
@@ -87,13 +91,7 @@
         </w:numPr>
       </w:pPr>
       <w:r>
-        <w:t xml:space="preserve">Contains PSSE, PSLF, PSCAD files of improved IEEE 39 Bus System </w:t>
-      </w:r>
-      <w:r>
-        <w:t xml:space="preserve">with single IBR </w:t>
-      </w:r>
-      <w:r>
-        <w:t>for running dynamic simulations with two events- Bus fault at bus 16, Generator trip at Gen 32</w:t>
+        <w:t>Contains PSSE, PSLF, PSCAD files of improved IEEE 39 Bus System with single IBR for running dynamic simulations with two events- Bus fault at bus 16, Generator trip at Gen 32</w:t>
       </w:r>
     </w:p>
     <w:p>
@@ -105,6 +103,18 @@
         </w:numPr>
       </w:pPr>
       <w:r>
+        <w:t>Sample plots for the two events</w:t>
+      </w:r>
+    </w:p>
+    <w:p>
+      <w:pPr>
+        <w:pStyle w:val="ListParagraph"/>
+        <w:numPr>
+          <w:ilvl w:val="1"/>
+          <w:numId w:val="1"/>
+        </w:numPr>
+      </w:pPr>
+      <w:r>
         <w:t>IBR is modeled using generic models approved by WECC</w:t>
       </w:r>
     </w:p>
@@ -117,15 +127,7 @@
         </w:numPr>
       </w:pPr>
       <w:r>
-        <w:t xml:space="preserve">Enhanced IEEE 39-Bus </w:t>
-      </w:r>
-      <w:proofErr w:type="spellStart"/>
-      <w:r>
-        <w:t>System_Three</w:t>
-      </w:r>
-      <w:proofErr w:type="spellEnd"/>
-      <w:r>
-        <w:t xml:space="preserve"> IBRs</w:t>
+        <w:t>Enhanced IEEE 39-Bus System_Three IBRs</w:t>
       </w:r>
     </w:p>
     <w:p>
@@ -137,19 +139,7 @@
         </w:numPr>
       </w:pPr>
       <w:r>
-        <w:t xml:space="preserve">Contains PSSE, PSLF, PSCAD files of improved IEEE 39 Bus System with </w:t>
-      </w:r>
-      <w:r>
-        <w:t>three identical</w:t>
-      </w:r>
-      <w:r>
-        <w:t xml:space="preserve"> IBR</w:t>
-      </w:r>
-      <w:r>
-        <w:t>s</w:t>
-      </w:r>
-      <w:r>
-        <w:t xml:space="preserve"> for running dynamic simulations with two events- Bus fault at bus 16, Generator trip at Gen 32</w:t>
+        <w:t>Contains PSSE, PSLF, PSCAD files of improved IEEE 39 Bus System with three identical IBRs for running dynamic simulations with two events- Bus fault at bus 16, Generator trip at Gen 32</w:t>
       </w:r>
     </w:p>
     <w:p>
@@ -161,19 +151,19 @@
         </w:numPr>
       </w:pPr>
       <w:r>
-        <w:t>IBR</w:t>
-      </w:r>
-      <w:r>
-        <w:t>s</w:t>
-      </w:r>
-      <w:r>
-        <w:t xml:space="preserve"> </w:t>
-      </w:r>
-      <w:r>
-        <w:t>are</w:t>
-      </w:r>
-      <w:r>
-        <w:t xml:space="preserve"> modeled using generic models approved by WECC</w:t>
+        <w:t>Sample plots for the two events</w:t>
+      </w:r>
+    </w:p>
+    <w:p>
+      <w:pPr>
+        <w:pStyle w:val="ListParagraph"/>
+        <w:numPr>
+          <w:ilvl w:val="1"/>
+          <w:numId w:val="1"/>
+        </w:numPr>
+      </w:pPr>
+      <w:r>
+        <w:t>IBRs are modeled using generic models approved by WECC</w:t>
       </w:r>
     </w:p>
     <w:p>

</xml_diff>